<commit_message>
Comments updated gmail authentication added
</commit_message>
<xml_diff>
--- a/Coffeeclub.docx
+++ b/Coffeeclub.docx
@@ -978,24 +978,49 @@
     <w:p>
       <w:pPr>
         <w:rPr>
-          <w:lang w:val="en-US"/>
-        </w:rPr>
-      </w:pPr>
-    </w:p>
-    <w:p>
-      <w:pPr>
-        <w:rPr>
-          <w:lang w:val="en-US"/>
-        </w:rPr>
-      </w:pPr>
-    </w:p>
-    <w:p>
-      <w:pPr>
-        <w:rPr>
-          <w:lang w:val="en-US"/>
-        </w:rPr>
-      </w:pPr>
-    </w:p>
+          <w:rStyle w:val="Hyperlink"/>
+        </w:rPr>
+      </w:pPr>
+    </w:p>
+    <w:p>
+      <w:pPr>
+        <w:rPr>
+          <w:rStyle w:val="Hyperlink"/>
+        </w:rPr>
+      </w:pPr>
+      <w:hyperlink r:id="rId9" w:history="1">
+        <w:r>
+          <w:rPr>
+            <w:rStyle w:val="Hyperlink"/>
+          </w:rPr>
+          <w:t>https://aka.ms/azpipelines-parallelism-request</w:t>
+        </w:r>
+      </w:hyperlink>
+    </w:p>
+    <w:p>
+      <w:pPr>
+        <w:rPr>
+          <w:rFonts w:ascii="Menlo" w:hAnsi="Menlo" w:cs="Menlo"/>
+          <w:color w:val="D53333"/>
+          <w:sz w:val="18"/>
+          <w:szCs w:val="18"/>
+          <w:shd w:val="clear" w:color="auto" w:fill="201F1E"/>
+        </w:rPr>
+      </w:pPr>
+    </w:p>
+    <w:p>
+      <w:hyperlink r:id="rId10" w:history="1">
+        <w:r>
+          <w:rPr>
+            <w:rStyle w:val="Hyperlink"/>
+          </w:rPr>
+          <w:t>https://www.jetbrains.com/help/pycharm/azure-sql-database.html</w:t>
+        </w:r>
+      </w:hyperlink>
+    </w:p>
+    <w:p/>
+    <w:p/>
+    <w:p/>
     <w:sectPr>
       <w:pgSz w:w="11906" w:h="16838"/>
       <w:pgMar w:top="1440" w:right="1440" w:bottom="1440" w:left="1440" w:header="708" w:footer="708" w:gutter="0"/>

</xml_diff>

<commit_message>
Code updated to connect to azure db instead of local db
</commit_message>
<xml_diff>
--- a/Coffeeclub.docx
+++ b/Coffeeclub.docx
@@ -1009,6 +1009,11 @@
       </w:pPr>
     </w:p>
     <w:p>
+      <w:pPr>
+        <w:rPr>
+          <w:rStyle w:val="Hyperlink"/>
+        </w:rPr>
+      </w:pPr>
       <w:hyperlink r:id="rId10" w:history="1">
         <w:r>
           <w:rPr>
@@ -1017,6 +1022,41 @@
           <w:t>https://www.jetbrains.com/help/pycharm/azure-sql-database.html</w:t>
         </w:r>
       </w:hyperlink>
+    </w:p>
+    <w:p>
+      <w:pPr>
+        <w:rPr>
+          <w:rStyle w:val="Hyperlink"/>
+        </w:rPr>
+      </w:pPr>
+    </w:p>
+    <w:p>
+      <w:hyperlink r:id="rId11" w:history="1">
+        <w:r>
+          <w:rPr>
+            <w:rStyle w:val="Hyperlink"/>
+          </w:rPr>
+          <w:t>https://learn.microsoft.com/en-us/azure/app-service/quickstart-python?tabs=flask%2Cwindows%2Cazure-portal%2Cvscode-deploy%2Cdeploy-instructions-azportal%2Cterminal-bash%2Cdeploy-instructions-zip-azcli</w:t>
+        </w:r>
+      </w:hyperlink>
+    </w:p>
+    <w:p/>
+    <w:p>
+      <w:r>
+        <w:t>0QI7PAHYPAJU248J$</w:t>
+      </w:r>
+    </w:p>
+    <w:p>
+      <w:r>
+        <w:rPr>
+          <w:rFonts w:ascii="Segoe UI" w:hAnsi="Segoe UI" w:cs="Segoe UI"/>
+          <w:color w:val="323130"/>
+          <w:sz w:val="20"/>
+          <w:szCs w:val="20"/>
+          <w:shd w:val="clear" w:color="auto" w:fill="FFFFFF"/>
+        </w:rPr>
+        <w:t>kmcoesdhhj</w:t>
+      </w:r>
     </w:p>
     <w:p/>
     <w:p/>

</xml_diff>